<commit_message>
moved things to Lit Review
</commit_message>
<xml_diff>
--- a/Manuscripts/TitlePage.docx
+++ b/Manuscripts/TitlePage.docx
@@ -494,13 +494,6 @@
           <w:color w:val="000000" w:themeColor="text1"/>
         </w:rPr>
         <w:t xml:space="preserve"> </w:t>
-      </w:r>
-      <w:r>
-        <w:rPr>
-          <w:rFonts w:ascii="Times New Roman" w:hAnsi="Times New Roman" w:cs="Times New Roman"/>
-          <w:color w:val="4472C4" w:themeColor="accent1"/>
-        </w:rPr>
-        <w:t>Brigid?</w:t>
       </w:r>
     </w:p>
     <w:p>

</xml_diff>

<commit_message>
updated title and fixed affiliation error
</commit_message>
<xml_diff>
--- a/Manuscripts/TitlePage.docx
+++ b/Manuscripts/TitlePage.docx
@@ -1,6 +1,6 @@
 
 <file path=word/document.xml><?xml version="1.0" encoding="utf-8"?>
-<w:document xmlns:wpc="http://schemas.microsoft.com/office/word/2010/wordprocessingCanvas" xmlns:cx="http://schemas.microsoft.com/office/drawing/2014/chartex" xmlns:cx1="http://schemas.microsoft.com/office/drawing/2015/9/8/chartex" xmlns:cx2="http://schemas.microsoft.com/office/drawing/2015/10/21/chartex" xmlns:cx3="http://schemas.microsoft.com/office/drawing/2016/5/9/chartex" xmlns:cx4="http://schemas.microsoft.com/office/drawing/2016/5/10/chartex" xmlns:cx5="http://schemas.microsoft.com/office/drawing/2016/5/11/chartex" xmlns:cx6="http://schemas.microsoft.com/office/drawing/2016/5/12/chartex" xmlns:cx7="http://schemas.microsoft.com/office/drawing/2016/5/13/chartex" xmlns:cx8="http://schemas.microsoft.com/office/drawing/2016/5/14/chartex" xmlns:mc="http://schemas.openxmlformats.org/markup-compatibility/2006" xmlns:aink="http://schemas.microsoft.com/office/drawing/2016/ink" xmlns:am3d="http://schemas.microsoft.com/office/drawing/2017/model3d" xmlns:o="urn:schemas-microsoft-com:office:office" xmlns:r="http://schemas.openxmlformats.org/officeDocument/2006/relationships" xmlns:m="http://schemas.openxmlformats.org/officeDocument/2006/math" xmlns:v="urn:schemas-microsoft-com:vml" xmlns:wp14="http://schemas.microsoft.com/office/word/2010/wordprocessingDrawing" xmlns:wp="http://schemas.openxmlformats.org/drawingml/2006/wordprocessingDrawing" xmlns:w10="urn:schemas-microsoft-com:office:word" xmlns:w="http://schemas.openxmlformats.org/wordprocessingml/2006/main" xmlns:w14="http://schemas.microsoft.com/office/word/2010/wordml" xmlns:w15="http://schemas.microsoft.com/office/word/2012/wordml" xmlns:w16cex="http://schemas.microsoft.com/office/word/2018/wordml/cex" xmlns:w16cid="http://schemas.microsoft.com/office/word/2016/wordml/cid" xmlns:w16="http://schemas.microsoft.com/office/word/2018/wordml" xmlns:w16sdtdh="http://schemas.microsoft.com/office/word/2020/wordml/sdtdatahash" xmlns:w16se="http://schemas.microsoft.com/office/word/2015/wordml/symex" xmlns:wpg="http://schemas.microsoft.com/office/word/2010/wordprocessingGroup" xmlns:wpi="http://schemas.microsoft.com/office/word/2010/wordprocessingInk" xmlns:wne="http://schemas.microsoft.com/office/word/2006/wordml" xmlns:wps="http://schemas.microsoft.com/office/word/2010/wordprocessingShape" mc:Ignorable="w14 w15 w16se w16cid w16 w16cex w16sdtdh wp14">
+<w:document xmlns:wpc="http://schemas.microsoft.com/office/word/2010/wordprocessingCanvas" xmlns:cx="http://schemas.microsoft.com/office/drawing/2014/chartex" xmlns:cx1="http://schemas.microsoft.com/office/drawing/2015/9/8/chartex" xmlns:cx2="http://schemas.microsoft.com/office/drawing/2015/10/21/chartex" xmlns:cx3="http://schemas.microsoft.com/office/drawing/2016/5/9/chartex" xmlns:cx4="http://schemas.microsoft.com/office/drawing/2016/5/10/chartex" xmlns:cx5="http://schemas.microsoft.com/office/drawing/2016/5/11/chartex" xmlns:cx6="http://schemas.microsoft.com/office/drawing/2016/5/12/chartex" xmlns:cx7="http://schemas.microsoft.com/office/drawing/2016/5/13/chartex" xmlns:cx8="http://schemas.microsoft.com/office/drawing/2016/5/14/chartex" xmlns:mc="http://schemas.openxmlformats.org/markup-compatibility/2006" xmlns:aink="http://schemas.microsoft.com/office/drawing/2016/ink" xmlns:am3d="http://schemas.microsoft.com/office/drawing/2017/model3d" xmlns:o="urn:schemas-microsoft-com:office:office" xmlns:oel="http://schemas.microsoft.com/office/2019/extlst" xmlns:r="http://schemas.openxmlformats.org/officeDocument/2006/relationships" xmlns:m="http://schemas.openxmlformats.org/officeDocument/2006/math" xmlns:v="urn:schemas-microsoft-com:vml" xmlns:wp14="http://schemas.microsoft.com/office/word/2010/wordprocessingDrawing" xmlns:wp="http://schemas.openxmlformats.org/drawingml/2006/wordprocessingDrawing" xmlns:w10="urn:schemas-microsoft-com:office:word" xmlns:w="http://schemas.openxmlformats.org/wordprocessingml/2006/main" xmlns:w14="http://schemas.microsoft.com/office/word/2010/wordml" xmlns:w15="http://schemas.microsoft.com/office/word/2012/wordml" xmlns:w16cex="http://schemas.microsoft.com/office/word/2018/wordml/cex" xmlns:w16cid="http://schemas.microsoft.com/office/word/2016/wordml/cid" xmlns:w16="http://schemas.microsoft.com/office/word/2018/wordml" xmlns:w16sdtdh="http://schemas.microsoft.com/office/word/2020/wordml/sdtdatahash" xmlns:w16se="http://schemas.microsoft.com/office/word/2015/wordml/symex" xmlns:wpg="http://schemas.microsoft.com/office/word/2010/wordprocessingGroup" xmlns:wpi="http://schemas.microsoft.com/office/word/2010/wordprocessingInk" xmlns:wne="http://schemas.microsoft.com/office/word/2006/wordml" xmlns:wps="http://schemas.microsoft.com/office/word/2010/wordprocessingShape" mc:Ignorable="w14 w15 w16se w16cid w16 w16cex w16sdtdh wp14">
   <w:body>
     <w:p>
       <w:pPr>
@@ -23,7 +23,13 @@
         <w:rPr>
           <w:rFonts w:ascii="Times New Roman" w:hAnsi="Times New Roman" w:cs="Times New Roman"/>
         </w:rPr>
-        <w:t>Gestational Early-Time Restricted Feeding Results in Sex-Specific Glucose Intolerance in Adult Male Offspring</w:t>
+        <w:t xml:space="preserve">Gestational Early-Time Restricted Feeding Results in Sex-Specific Glucose Intolerance in Adult Male </w:t>
+      </w:r>
+      <w:r>
+        <w:rPr>
+          <w:rFonts w:ascii="Times New Roman" w:hAnsi="Times New Roman" w:cs="Times New Roman"/>
+        </w:rPr>
+        <w:t>Mice</w:t>
       </w:r>
     </w:p>
     <w:p>
@@ -266,7 +272,7 @@
         <w:rPr>
           <w:rFonts w:ascii="Times New Roman" w:hAnsi="Times New Roman" w:cs="Times New Roman"/>
         </w:rPr>
-        <w:t xml:space="preserve">University of Michigan Medicine, Department of </w:t>
+        <w:t xml:space="preserve">Michigan Medicine, Department of </w:t>
       </w:r>
       <w:r>
         <w:rPr>
@@ -278,7 +284,7 @@
         <w:rPr>
           <w:rFonts w:ascii="Times New Roman" w:hAnsi="Times New Roman" w:cs="Times New Roman"/>
         </w:rPr>
-        <w:t>ediatrics, Division of, Diabetes, Endocrinology, and Metabolism, Ann Arbor MI, USA</w:t>
+        <w:t>ediatrics, Division of Diabetes, Endocrinology, and Metabolism, Ann Arbor MI, USA</w:t>
       </w:r>
     </w:p>
     <w:p>
@@ -791,7 +797,7 @@
 </file>
 
 <file path=word/numbering.xml><?xml version="1.0" encoding="utf-8"?>
-<w:numbering xmlns:wpc="http://schemas.microsoft.com/office/word/2010/wordprocessingCanvas" xmlns:cx="http://schemas.microsoft.com/office/drawing/2014/chartex" xmlns:cx1="http://schemas.microsoft.com/office/drawing/2015/9/8/chartex" xmlns:cx2="http://schemas.microsoft.com/office/drawing/2015/10/21/chartex" xmlns:cx3="http://schemas.microsoft.com/office/drawing/2016/5/9/chartex" xmlns:cx4="http://schemas.microsoft.com/office/drawing/2016/5/10/chartex" xmlns:cx5="http://schemas.microsoft.com/office/drawing/2016/5/11/chartex" xmlns:cx6="http://schemas.microsoft.com/office/drawing/2016/5/12/chartex" xmlns:cx7="http://schemas.microsoft.com/office/drawing/2016/5/13/chartex" xmlns:cx8="http://schemas.microsoft.com/office/drawing/2016/5/14/chartex" xmlns:mc="http://schemas.openxmlformats.org/markup-compatibility/2006" xmlns:aink="http://schemas.microsoft.com/office/drawing/2016/ink" xmlns:am3d="http://schemas.microsoft.com/office/drawing/2017/model3d" xmlns:o="urn:schemas-microsoft-com:office:office" xmlns:r="http://schemas.openxmlformats.org/officeDocument/2006/relationships" xmlns:m="http://schemas.openxmlformats.org/officeDocument/2006/math" xmlns:v="urn:schemas-microsoft-com:vml" xmlns:wp14="http://schemas.microsoft.com/office/word/2010/wordprocessingDrawing" xmlns:wp="http://schemas.openxmlformats.org/drawingml/2006/wordprocessingDrawing" xmlns:w10="urn:schemas-microsoft-com:office:word" xmlns:w="http://schemas.openxmlformats.org/wordprocessingml/2006/main" xmlns:w14="http://schemas.microsoft.com/office/word/2010/wordml" xmlns:w15="http://schemas.microsoft.com/office/word/2012/wordml" xmlns:w16cex="http://schemas.microsoft.com/office/word/2018/wordml/cex" xmlns:w16cid="http://schemas.microsoft.com/office/word/2016/wordml/cid" xmlns:w16="http://schemas.microsoft.com/office/word/2018/wordml" xmlns:w16sdtdh="http://schemas.microsoft.com/office/word/2020/wordml/sdtdatahash" xmlns:w16se="http://schemas.microsoft.com/office/word/2015/wordml/symex" xmlns:wpg="http://schemas.microsoft.com/office/word/2010/wordprocessingGroup" xmlns:wpi="http://schemas.microsoft.com/office/word/2010/wordprocessingInk" xmlns:wne="http://schemas.microsoft.com/office/word/2006/wordml" xmlns:wps="http://schemas.microsoft.com/office/word/2010/wordprocessingShape" mc:Ignorable="w14 w15 w16se w16cid w16 w16cex w16sdtdh wp14">
+<w:numbering xmlns:wpc="http://schemas.microsoft.com/office/word/2010/wordprocessingCanvas" xmlns:cx="http://schemas.microsoft.com/office/drawing/2014/chartex" xmlns:cx1="http://schemas.microsoft.com/office/drawing/2015/9/8/chartex" xmlns:cx2="http://schemas.microsoft.com/office/drawing/2015/10/21/chartex" xmlns:cx3="http://schemas.microsoft.com/office/drawing/2016/5/9/chartex" xmlns:cx4="http://schemas.microsoft.com/office/drawing/2016/5/10/chartex" xmlns:cx5="http://schemas.microsoft.com/office/drawing/2016/5/11/chartex" xmlns:cx6="http://schemas.microsoft.com/office/drawing/2016/5/12/chartex" xmlns:cx7="http://schemas.microsoft.com/office/drawing/2016/5/13/chartex" xmlns:cx8="http://schemas.microsoft.com/office/drawing/2016/5/14/chartex" xmlns:mc="http://schemas.openxmlformats.org/markup-compatibility/2006" xmlns:aink="http://schemas.microsoft.com/office/drawing/2016/ink" xmlns:am3d="http://schemas.microsoft.com/office/drawing/2017/model3d" xmlns:o="urn:schemas-microsoft-com:office:office" xmlns:oel="http://schemas.microsoft.com/office/2019/extlst" xmlns:r="http://schemas.openxmlformats.org/officeDocument/2006/relationships" xmlns:m="http://schemas.openxmlformats.org/officeDocument/2006/math" xmlns:v="urn:schemas-microsoft-com:vml" xmlns:wp14="http://schemas.microsoft.com/office/word/2010/wordprocessingDrawing" xmlns:wp="http://schemas.openxmlformats.org/drawingml/2006/wordprocessingDrawing" xmlns:w10="urn:schemas-microsoft-com:office:word" xmlns:w="http://schemas.openxmlformats.org/wordprocessingml/2006/main" xmlns:w14="http://schemas.microsoft.com/office/word/2010/wordml" xmlns:w15="http://schemas.microsoft.com/office/word/2012/wordml" xmlns:w16cex="http://schemas.microsoft.com/office/word/2018/wordml/cex" xmlns:w16cid="http://schemas.microsoft.com/office/word/2016/wordml/cid" xmlns:w16="http://schemas.microsoft.com/office/word/2018/wordml" xmlns:w16sdtdh="http://schemas.microsoft.com/office/word/2020/wordml/sdtdatahash" xmlns:w16se="http://schemas.microsoft.com/office/word/2015/wordml/symex" xmlns:wpg="http://schemas.microsoft.com/office/word/2010/wordprocessingGroup" xmlns:wpi="http://schemas.microsoft.com/office/word/2010/wordprocessingInk" xmlns:wne="http://schemas.microsoft.com/office/word/2006/wordml" xmlns:wps="http://schemas.microsoft.com/office/word/2010/wordprocessingShape" mc:Ignorable="w14 w15 w16se w16cid w16 w16cex w16sdtdh wp14">
   <w:abstractNum w:abstractNumId="0" w15:restartNumberingAfterBreak="0">
     <w:nsid w:val="27A80BC1"/>
     <w:multiLevelType w:val="hybridMultilevel"/>
@@ -994,10 +1000,10 @@
       </w:pPr>
     </w:lvl>
   </w:abstractNum>
-  <w:num w:numId="1">
+  <w:num w:numId="1" w16cid:durableId="194657534">
     <w:abstractNumId w:val="1"/>
   </w:num>
-  <w:num w:numId="2">
+  <w:num w:numId="2" w16cid:durableId="1785080024">
     <w:abstractNumId w:val="0"/>
   </w:num>
 </w:numbering>

</xml_diff>

<commit_message>
added comma to corresponding author section
</commit_message>
<xml_diff>
--- a/Manuscripts/TitlePage.docx
+++ b/Manuscripts/TitlePage.docx
@@ -385,7 +385,19 @@
         <w:rPr>
           <w:rFonts w:ascii="Times New Roman" w:eastAsia="Times New Roman" w:hAnsi="Times New Roman" w:cs="Times New Roman"/>
         </w:rPr>
-        <w:t xml:space="preserve">Dave Bridges PhD </w:t>
+        <w:t>Dave Bridges</w:t>
+      </w:r>
+      <w:r>
+        <w:rPr>
+          <w:rFonts w:ascii="Times New Roman" w:eastAsia="Times New Roman" w:hAnsi="Times New Roman" w:cs="Times New Roman"/>
+        </w:rPr>
+        <w:t>,</w:t>
+      </w:r>
+      <w:r>
+        <w:rPr>
+          <w:rFonts w:ascii="Times New Roman" w:eastAsia="Times New Roman" w:hAnsi="Times New Roman" w:cs="Times New Roman"/>
+        </w:rPr>
+        <w:t xml:space="preserve"> PhD </w:t>
       </w:r>
       <w:r>
         <w:rPr>

</xml_diff>